<commit_message>
se agrega medios de pago, error del efectivo con numero de tarjeta en medios de pago  y procedures
</commit_message>
<xml_diff>
--- a/Estrategia.docx
+++ b/Estrategia.docx
@@ -1001,7 +1001,97 @@
               <w:rPr>
                 <w:color w:val="0A5393"/>
               </w:rPr>
-              <w:t>Envio Pedido / Envio Mensajeria</w:t>
+              <w:t>Envió</w:t>
+            </w:r>
+            <w:r>
+              <w:rPr>
+                <w:color w:val="0A5393"/>
+              </w:rPr>
+              <w:t xml:space="preserve"> Pedido / </w:t>
+            </w:r>
+            <w:r>
+              <w:rPr>
+                <w:color w:val="0A5393"/>
+              </w:rPr>
+              <w:t>Envió</w:t>
+            </w:r>
+            <w:r>
+              <w:rPr>
+                <w:color w:val="0A5393"/>
+              </w:rPr>
+              <w:t xml:space="preserve"> </w:t>
+            </w:r>
+            <w:r>
+              <w:rPr>
+                <w:color w:val="0A5393"/>
+              </w:rPr>
+              <w:t>Mensajería</w:t>
+            </w:r>
+            <w:r>
+              <w:rPr>
+                <w:rFonts w:ascii="Times New Roman"/>
+                <w:color w:val="0A5393"/>
+              </w:rPr>
+              <w:tab/>
+            </w:r>
+          </w:hyperlink>
+          <w:r>
+            <w:rPr>
+              <w:color w:val="0A5393"/>
+            </w:rPr>
+            <w:t>3</w:t>
+          </w:r>
+        </w:p>
+        <w:p>
+          <w:pPr>
+            <w:pStyle w:val="TDC2"/>
+            <w:tabs>
+              <w:tab w:val="right" w:pos="9125"/>
+            </w:tabs>
+            <w:ind w:left="907"/>
+            <w:rPr>
+              <w:color w:val="0A5393"/>
+            </w:rPr>
+          </w:pPr>
+          <w:hyperlink w:anchor="_TOC_250005" w:history="1">
+            <w:r>
+              <w:rPr>
+                <w:color w:val="0A5393"/>
+              </w:rPr>
+              <w:t>Medios de Pago</w:t>
+            </w:r>
+            <w:r>
+              <w:rPr>
+                <w:rFonts w:ascii="Times New Roman"/>
+                <w:color w:val="0A5393"/>
+              </w:rPr>
+              <w:tab/>
+            </w:r>
+          </w:hyperlink>
+          <w:r>
+            <w:rPr>
+              <w:color w:val="0A5393"/>
+            </w:rPr>
+            <w:t>3</w:t>
+          </w:r>
+        </w:p>
+        <w:p>
+          <w:pPr>
+            <w:pStyle w:val="TDC2"/>
+            <w:tabs>
+              <w:tab w:val="right" w:pos="9125"/>
+            </w:tabs>
+            <w:ind w:left="907"/>
+            <w:rPr>
+              <w:color w:val="0A5393"/>
+            </w:rPr>
+          </w:pPr>
+          <w:hyperlink w:anchor="_TOC_250005" w:history="1">
+            <w:r>
+              <w:rPr>
+                <w:color w:val="0A5393"/>
+              </w:rPr>
+              <w:t>Stored Procedures</w:t>
             </w:r>
             <w:r>
               <w:rPr>
@@ -1085,6 +1175,39 @@
         </w:p>
         <w:p>
           <w:pPr>
+            <w:pStyle w:val="TDC2"/>
+            <w:tabs>
+              <w:tab w:val="right" w:pos="9125"/>
+            </w:tabs>
+            <w:ind w:left="907"/>
+            <w:rPr>
+              <w:color w:val="0A5393"/>
+            </w:rPr>
+          </w:pPr>
+          <w:hyperlink w:anchor="_TOC_250006" w:history="1">
+            <w:r>
+              <w:rPr>
+                <w:color w:val="0A5393"/>
+              </w:rPr>
+              <w:t>Medios de Pago</w:t>
+            </w:r>
+            <w:r>
+              <w:rPr>
+                <w:rFonts w:ascii="Times New Roman" w:hAnsi="Times New Roman"/>
+                <w:color w:val="0A5393"/>
+              </w:rPr>
+              <w:tab/>
+            </w:r>
+          </w:hyperlink>
+          <w:r>
+            <w:rPr>
+              <w:color w:val="0A5393"/>
+            </w:rPr>
+            <w:t>3</w:t>
+          </w:r>
+        </w:p>
+        <w:p>
+          <w:pPr>
             <w:pStyle w:val="TDC1"/>
             <w:tabs>
               <w:tab w:val="right" w:pos="9125"/>
@@ -1120,9 +1243,10 @@
         <w:sectPr>
           <w:headerReference w:type="default" r:id="rId9"/>
           <w:pgSz w:w="11920" w:h="16840"/>
-          <w:pgMar w:top="1360" w:right="1340" w:bottom="280" w:left="1340" w:header="1077" w:footer="0" w:gutter="0"/>
+          <w:pgMar w:top="1360" w:right="1340" w:bottom="280" w:left="1340" w:header="850" w:footer="0" w:gutter="0"/>
           <w:pgNumType w:start="1"/>
           <w:cols w:space="720"/>
+          <w:docGrid w:linePitch="299"/>
         </w:sectPr>
       </w:pPr>
     </w:p>
@@ -1527,21 +1651,28 @@
     </w:p>
     <w:p>
       <w:pPr>
-        <w:pStyle w:val="Ttulo2"/>
-      </w:pPr>
-      <w:r>
-        <w:rPr>
-          <w:color w:val="434343"/>
-        </w:rPr>
-        <w:t>Envio Pedido / Envio Mensajeria</w:t>
-      </w:r>
-    </w:p>
-    <w:p>
-      <w:pPr>
         <w:pStyle w:val="Textoindependiente"/>
         <w:spacing w:before="120"/>
         <w:ind w:left="100"/>
       </w:pPr>
+    </w:p>
+    <w:p>
+      <w:pPr>
+        <w:pStyle w:val="Ttulo2"/>
+      </w:pPr>
+      <w:r>
+        <w:rPr>
+          <w:color w:val="434343"/>
+        </w:rPr>
+        <w:t>Envio Pedido / Envio Mensajeria</w:t>
+      </w:r>
+    </w:p>
+    <w:p>
+      <w:pPr>
+        <w:pStyle w:val="Textoindependiente"/>
+        <w:spacing w:before="120"/>
+        <w:ind w:left="100"/>
+      </w:pPr>
       <w:r>
         <w:t>Como observamos que para la entidad Pedido había una entidad Envio, decidimos utilizar el mismo concepto para el Servicio_mensajeria</w:t>
       </w:r>
@@ -1555,21 +1686,158 @@
     <w:p>
       <w:pPr>
         <w:pStyle w:val="Textoindependiente"/>
-      </w:pPr>
-    </w:p>
-    <w:p>
-      <w:pPr>
-        <w:pStyle w:val="Textoindependiente"/>
-      </w:pPr>
-    </w:p>
-    <w:p>
-      <w:pPr>
-        <w:pStyle w:val="Textoindependiente"/>
-      </w:pPr>
-    </w:p>
-    <w:p>
-      <w:pPr>
+        <w:spacing w:before="240"/>
         <w:ind w:left="100"/>
+      </w:pPr>
+    </w:p>
+    <w:p>
+      <w:pPr>
+        <w:pStyle w:val="Ttulo2"/>
+      </w:pPr>
+      <w:r>
+        <w:rPr>
+          <w:color w:val="434343"/>
+        </w:rPr>
+        <w:t>Medios de pago</w:t>
+      </w:r>
+    </w:p>
+    <w:p>
+      <w:pPr>
+        <w:pStyle w:val="Textoindependiente"/>
+        <w:spacing w:before="120"/>
+        <w:ind w:left="100"/>
+      </w:pPr>
+      <w:r>
+        <w:t xml:space="preserve">Para el caso de los Medios de Pago, decidimos crear una tabla que contuviera únicamente las Marcas/Emisores de las </w:t>
+      </w:r>
+      <w:r>
+        <w:t xml:space="preserve">distintas </w:t>
+      </w:r>
+      <w:r>
+        <w:t>tarjeta</w:t>
+      </w:r>
+      <w:r>
+        <w:t>s</w:t>
+      </w:r>
+      <w:r>
+        <w:t>, y otra tabla que contendría los tipos de medio de pago existentes, para poder relacionar cada uno de estos con un ID</w:t>
+      </w:r>
+      <w:r>
+        <w:t>.</w:t>
+      </w:r>
+      <w:r>
+        <w:t xml:space="preserve"> Luego estas entidades se relacionan con la entidad MdeP_Usuario, la cual contiene los distintos medios de pagos que decida guardar cada usuario. Decidimos que su clave primaria sería un ID </w:t>
+      </w:r>
+      <w:r>
+        <w:t>auto incremental</w:t>
+      </w:r>
+      <w:r>
+        <w:t xml:space="preserve">, y sus datos </w:t>
+      </w:r>
+      <w:r>
+        <w:t>harían</w:t>
+      </w:r>
+      <w:r>
+        <w:t xml:space="preserve"> referencia al ID de Usuario</w:t>
+      </w:r>
+      <w:r>
+        <w:t xml:space="preserve">, al ID de Medio de Pago, y al ID de Marca/Emisor de la tarjeta. </w:t>
+      </w:r>
+      <w:r>
+        <w:t>También</w:t>
+      </w:r>
+      <w:r>
+        <w:t xml:space="preserve"> contiene el dato de </w:t>
+      </w:r>
+      <w:r>
+        <w:t>Número</w:t>
+      </w:r>
+      <w:r>
+        <w:t xml:space="preserve"> de tarjeta.</w:t>
+      </w:r>
+    </w:p>
+    <w:p>
+      <w:pPr>
+        <w:pStyle w:val="Textoindependiente"/>
+        <w:spacing w:before="240"/>
+        <w:ind w:left="100"/>
+      </w:pPr>
+    </w:p>
+    <w:p>
+      <w:pPr>
+        <w:pStyle w:val="Ttulo2"/>
+      </w:pPr>
+      <w:r>
+        <w:rPr>
+          <w:color w:val="434343"/>
+        </w:rPr>
+        <w:t>Stored Procedures</w:t>
+      </w:r>
+    </w:p>
+    <w:p>
+      <w:pPr>
+        <w:pStyle w:val="Textoindependiente"/>
+        <w:spacing w:before="120"/>
+        <w:ind w:left="100"/>
+      </w:pPr>
+      <w:r>
+        <w:t xml:space="preserve">Pensamos que sería </w:t>
+      </w:r>
+      <w:r>
+        <w:t>más</w:t>
+      </w:r>
+      <w:r>
+        <w:t xml:space="preserve"> práctico crear un Stored Procedure para los Insert a cada entidad.</w:t>
+      </w:r>
+      <w:r>
+        <w:br/>
+        <w:t>Por ello se encontrará un Stored Procedure con el nombre Migrar_”Nombre_Tabla”</w:t>
+      </w:r>
+      <w:r>
+        <w:t xml:space="preserve"> </w:t>
+      </w:r>
+      <w:r>
+        <w:t xml:space="preserve">por cada tabla que hemos creado. </w:t>
+      </w:r>
+      <w:r>
+        <w:br/>
+        <w:t xml:space="preserve">Debajo de la creación de estos se encontrarán todos los execute de dichos Procedures para, ahora </w:t>
+      </w:r>
+      <w:r>
+        <w:t>sí</w:t>
+      </w:r>
+      <w:r>
+        <w:t xml:space="preserve">, </w:t>
+      </w:r>
+      <w:r>
+        <w:t>ejecutar los Inserts y realizar la migración.</w:t>
+      </w:r>
+    </w:p>
+    <w:p>
+      <w:pPr>
+        <w:pStyle w:val="Textoindependiente"/>
+        <w:spacing w:before="120"/>
+        <w:ind w:left="100"/>
+      </w:pPr>
+    </w:p>
+    <w:p>
+      <w:pPr>
+        <w:pStyle w:val="Textoindependiente"/>
+      </w:pPr>
+    </w:p>
+    <w:p>
+      <w:pPr>
+        <w:pStyle w:val="Textoindependiente"/>
+      </w:pPr>
+    </w:p>
+    <w:p>
+      <w:pPr>
+        <w:pStyle w:val="Textoindependiente"/>
+      </w:pPr>
+    </w:p>
+    <w:p>
+      <w:pPr>
+        <w:ind w:left="100"/>
         <w:rPr>
           <w:sz w:val="32"/>
         </w:rPr>
@@ -1583,7 +1851,168 @@
     </w:p>
     <w:p>
       <w:pPr>
-        <w:pStyle w:val="Textoindependiente"/>
+        <w:pStyle w:val="Ttulo2"/>
+        <w:spacing w:before="240"/>
+      </w:pPr>
+      <w:bookmarkStart w:id="3" w:name="_TOC_250005"/>
+      <w:bookmarkEnd w:id="3"/>
+      <w:r>
+        <w:rPr>
+          <w:color w:val="434343"/>
+        </w:rPr>
+        <w:t>Pedido Total</w:t>
+      </w:r>
+    </w:p>
+    <w:p>
+      <w:pPr>
+        <w:pStyle w:val="Textoindependiente"/>
+        <w:spacing w:before="120" w:line="276" w:lineRule="auto"/>
+        <w:ind w:left="100" w:right="215"/>
+        <w:rPr>
+          <w:rFonts w:asciiTheme="minorHAnsi" w:hAnsiTheme="minorHAnsi" w:cstheme="minorHAnsi"/>
+        </w:rPr>
+      </w:pPr>
+      <w:r>
+        <w:rPr>
+          <w:rFonts w:asciiTheme="minorHAnsi" w:hAnsiTheme="minorHAnsi" w:cstheme="minorHAnsi"/>
+        </w:rPr>
+        <w:t>Observamos que, al migrar los datos de los pedidos, y agregar la columna TOTAL</w:t>
+      </w:r>
+      <w:r>
+        <w:rPr>
+          <w:rFonts w:asciiTheme="minorHAnsi" w:hAnsiTheme="minorHAnsi" w:cstheme="minorHAnsi"/>
+        </w:rPr>
+        <w:t>, existe una diferencia entre estas en muchos de los casos.</w:t>
+      </w:r>
+      <w:r>
+        <w:rPr>
+          <w:rFonts w:asciiTheme="minorHAnsi" w:hAnsiTheme="minorHAnsi" w:cstheme="minorHAnsi"/>
+        </w:rPr>
+        <w:t xml:space="preserve"> </w:t>
+      </w:r>
+      <w:r>
+        <w:rPr>
+          <w:rFonts w:asciiTheme="minorHAnsi" w:hAnsiTheme="minorHAnsi" w:cstheme="minorHAnsi"/>
+        </w:rPr>
+        <w:t xml:space="preserve">De todos modos, por </w:t>
+      </w:r>
+      <w:r>
+        <w:rPr>
+          <w:rFonts w:asciiTheme="minorHAnsi" w:hAnsiTheme="minorHAnsi" w:cstheme="minorHAnsi"/>
+        </w:rPr>
+        <w:t>más</w:t>
+      </w:r>
+      <w:r>
+        <w:rPr>
+          <w:rFonts w:asciiTheme="minorHAnsi" w:hAnsiTheme="minorHAnsi" w:cstheme="minorHAnsi"/>
+        </w:rPr>
+        <w:t xml:space="preserve"> que difieran, los datos se migraran igual. La columna TOTAL </w:t>
+      </w:r>
+      <w:r>
+        <w:rPr>
+          <w:rFonts w:asciiTheme="minorHAnsi" w:hAnsiTheme="minorHAnsi" w:cstheme="minorHAnsi"/>
+        </w:rPr>
+        <w:t>está</w:t>
+      </w:r>
+      <w:r>
+        <w:rPr>
+          <w:rFonts w:asciiTheme="minorHAnsi" w:hAnsiTheme="minorHAnsi" w:cstheme="minorHAnsi"/>
+        </w:rPr>
+        <w:t xml:space="preserve"> contemplada de la siguiente manera</w:t>
+      </w:r>
+      <w:r>
+        <w:rPr>
+          <w:rFonts w:asciiTheme="minorHAnsi" w:hAnsiTheme="minorHAnsi" w:cstheme="minorHAnsi"/>
+        </w:rPr>
+        <w:t>:</w:t>
+      </w:r>
+    </w:p>
+    <w:p>
+      <w:pPr>
+        <w:pStyle w:val="Textoindependiente"/>
+        <w:rPr>
+          <w:rFonts w:asciiTheme="minorHAnsi" w:eastAsiaTheme="minorHAnsi" w:hAnsiTheme="minorHAnsi" w:cstheme="minorHAnsi"/>
+          <w:color w:val="000000"/>
+        </w:rPr>
+      </w:pPr>
+      <w:r>
+        <w:rPr>
+          <w:rFonts w:asciiTheme="minorHAnsi" w:hAnsiTheme="minorHAnsi" w:cstheme="minorHAnsi"/>
+        </w:rPr>
+        <w:tab/>
+      </w:r>
+      <w:r>
+        <w:rPr>
+          <w:rFonts w:asciiTheme="minorHAnsi" w:eastAsiaTheme="minorHAnsi" w:hAnsiTheme="minorHAnsi" w:cstheme="minorHAnsi"/>
+          <w:color w:val="000000"/>
+        </w:rPr>
+        <w:t xml:space="preserve">TOTAL_PRODUCTOS </w:t>
+      </w:r>
+      <w:r>
+        <w:rPr>
+          <w:rFonts w:asciiTheme="minorHAnsi" w:eastAsiaTheme="minorHAnsi" w:hAnsiTheme="minorHAnsi" w:cstheme="minorHAnsi"/>
+          <w:color w:val="808080"/>
+        </w:rPr>
+        <w:t>+</w:t>
+      </w:r>
+      <w:r>
+        <w:rPr>
+          <w:rFonts w:asciiTheme="minorHAnsi" w:eastAsiaTheme="minorHAnsi" w:hAnsiTheme="minorHAnsi" w:cstheme="minorHAnsi"/>
+          <w:color w:val="000000"/>
+        </w:rPr>
+        <w:t xml:space="preserve"> PRECIO_ENVIO </w:t>
+      </w:r>
+      <w:r>
+        <w:rPr>
+          <w:rFonts w:asciiTheme="minorHAnsi" w:eastAsiaTheme="minorHAnsi" w:hAnsiTheme="minorHAnsi" w:cstheme="minorHAnsi"/>
+          <w:color w:val="808080"/>
+        </w:rPr>
+        <w:t>+</w:t>
+      </w:r>
+      <w:r>
+        <w:rPr>
+          <w:rFonts w:asciiTheme="minorHAnsi" w:eastAsiaTheme="minorHAnsi" w:hAnsiTheme="minorHAnsi" w:cstheme="minorHAnsi"/>
+          <w:color w:val="000000"/>
+        </w:rPr>
+        <w:t xml:space="preserve"> PROPINA </w:t>
+      </w:r>
+      <w:r>
+        <w:rPr>
+          <w:rFonts w:asciiTheme="minorHAnsi" w:eastAsiaTheme="minorHAnsi" w:hAnsiTheme="minorHAnsi" w:cstheme="minorHAnsi"/>
+          <w:color w:val="808080"/>
+        </w:rPr>
+        <w:t>+</w:t>
+      </w:r>
+      <w:r>
+        <w:rPr>
+          <w:rFonts w:asciiTheme="minorHAnsi" w:eastAsiaTheme="minorHAnsi" w:hAnsiTheme="minorHAnsi" w:cstheme="minorHAnsi"/>
+          <w:color w:val="000000"/>
+        </w:rPr>
+        <w:t xml:space="preserve"> TARIFA_SERVICIO </w:t>
+      </w:r>
+      <w:r>
+        <w:rPr>
+          <w:rFonts w:asciiTheme="minorHAnsi" w:eastAsiaTheme="minorHAnsi" w:hAnsiTheme="minorHAnsi" w:cstheme="minorHAnsi"/>
+          <w:color w:val="808080"/>
+        </w:rPr>
+        <w:t>-</w:t>
+      </w:r>
+      <w:r>
+        <w:rPr>
+          <w:rFonts w:asciiTheme="minorHAnsi" w:eastAsiaTheme="minorHAnsi" w:hAnsiTheme="minorHAnsi" w:cstheme="minorHAnsi"/>
+          <w:color w:val="000000"/>
+        </w:rPr>
+        <w:t xml:space="preserve"> TOTAL_CUPON</w:t>
+      </w:r>
+    </w:p>
+    <w:p>
+      <w:pPr>
+        <w:pStyle w:val="Textoindependiente"/>
+        <w:spacing w:before="240"/>
+        <w:rPr>
+          <w:rFonts w:asciiTheme="minorHAnsi" w:eastAsiaTheme="minorHAnsi" w:hAnsiTheme="minorHAnsi" w:cstheme="minorHAnsi"/>
+          <w:color w:val="000000"/>
+        </w:rPr>
       </w:pPr>
     </w:p>
     <w:p>
@@ -1591,58 +2020,18 @@
         <w:pStyle w:val="Ttulo2"/>
         <w:spacing w:before="149"/>
       </w:pPr>
-      <w:bookmarkStart w:id="3" w:name="_TOC_250005"/>
-      <w:bookmarkEnd w:id="3"/>
       <w:r>
         <w:rPr>
           <w:color w:val="434343"/>
         </w:rPr>
-        <w:t>Pedido Total</w:t>
-      </w:r>
-    </w:p>
-    <w:p>
-      <w:pPr>
-        <w:pStyle w:val="Textoindependiente"/>
-        <w:spacing w:before="250" w:line="276" w:lineRule="auto"/>
+        <w:t>Medios de Pago</w:t>
+      </w:r>
+    </w:p>
+    <w:p>
+      <w:pPr>
+        <w:pStyle w:val="Textoindependiente"/>
+        <w:spacing w:before="120" w:line="276" w:lineRule="auto"/>
         <w:ind w:left="100" w:right="215"/>
-        <w:rPr>
-          <w:rFonts w:asciiTheme="minorHAnsi" w:hAnsiTheme="minorHAnsi" w:cstheme="minorHAnsi"/>
-        </w:rPr>
-      </w:pPr>
-      <w:r>
-        <w:rPr>
-          <w:rFonts w:asciiTheme="minorHAnsi" w:hAnsiTheme="minorHAnsi" w:cstheme="minorHAnsi"/>
-        </w:rPr>
-        <w:t>Observamos que, al migrar los datos de los pedidos, y agregar la columna TOTAL</w:t>
-      </w:r>
-      <w:r>
-        <w:rPr>
-          <w:rFonts w:asciiTheme="minorHAnsi" w:hAnsiTheme="minorHAnsi" w:cstheme="minorHAnsi"/>
-        </w:rPr>
-        <w:t>, existe una diferencia entre estas en muchos de los casos.</w:t>
-      </w:r>
-      <w:r>
-        <w:rPr>
-          <w:rFonts w:asciiTheme="minorHAnsi" w:hAnsiTheme="minorHAnsi" w:cstheme="minorHAnsi"/>
-        </w:rPr>
-        <w:t xml:space="preserve"> </w:t>
-      </w:r>
-      <w:r>
-        <w:rPr>
-          <w:rFonts w:asciiTheme="minorHAnsi" w:hAnsiTheme="minorHAnsi" w:cstheme="minorHAnsi"/>
-        </w:rPr>
-        <w:t>De todos modos, por mas que difieran, los datos se migraran igual. La columna TOTAL esta contemplada de la siguiente manera</w:t>
-      </w:r>
-      <w:r>
-        <w:rPr>
-          <w:rFonts w:asciiTheme="minorHAnsi" w:hAnsiTheme="minorHAnsi" w:cstheme="minorHAnsi"/>
-        </w:rPr>
-        <w:t>:</w:t>
-      </w:r>
-    </w:p>
-    <w:p>
-      <w:pPr>
-        <w:pStyle w:val="Textoindependiente"/>
         <w:rPr>
           <w:rFonts w:asciiTheme="minorHAnsi" w:hAnsiTheme="minorHAnsi" w:cstheme="minorHAnsi"/>
         </w:rPr>
@@ -1657,70 +2046,26 @@
         <w:rPr>
           <w:rFonts w:asciiTheme="minorHAnsi" w:hAnsiTheme="minorHAnsi" w:cstheme="minorHAnsi"/>
         </w:rPr>
-        <w:tab/>
-      </w:r>
-      <w:r>
-        <w:rPr>
-          <w:rFonts w:asciiTheme="minorHAnsi" w:eastAsiaTheme="minorHAnsi" w:hAnsiTheme="minorHAnsi" w:cstheme="minorHAnsi"/>
-          <w:color w:val="000000"/>
-        </w:rPr>
-        <w:t xml:space="preserve">TOTAL_PRODUCTOS </w:t>
-      </w:r>
-      <w:r>
-        <w:rPr>
-          <w:rFonts w:asciiTheme="minorHAnsi" w:eastAsiaTheme="minorHAnsi" w:hAnsiTheme="minorHAnsi" w:cstheme="minorHAnsi"/>
-          <w:color w:val="808080"/>
-        </w:rPr>
-        <w:t>+</w:t>
-      </w:r>
-      <w:r>
-        <w:rPr>
-          <w:rFonts w:asciiTheme="minorHAnsi" w:eastAsiaTheme="minorHAnsi" w:hAnsiTheme="minorHAnsi" w:cstheme="minorHAnsi"/>
-          <w:color w:val="000000"/>
-        </w:rPr>
-        <w:t xml:space="preserve"> PRECIO_ENVIO </w:t>
-      </w:r>
-      <w:r>
-        <w:rPr>
-          <w:rFonts w:asciiTheme="minorHAnsi" w:eastAsiaTheme="minorHAnsi" w:hAnsiTheme="minorHAnsi" w:cstheme="minorHAnsi"/>
-          <w:color w:val="808080"/>
-        </w:rPr>
-        <w:t>+</w:t>
-      </w:r>
-      <w:r>
-        <w:rPr>
-          <w:rFonts w:asciiTheme="minorHAnsi" w:eastAsiaTheme="minorHAnsi" w:hAnsiTheme="minorHAnsi" w:cstheme="minorHAnsi"/>
-          <w:color w:val="000000"/>
-        </w:rPr>
-        <w:t xml:space="preserve"> PROPINA </w:t>
-      </w:r>
-      <w:r>
-        <w:rPr>
-          <w:rFonts w:asciiTheme="minorHAnsi" w:eastAsiaTheme="minorHAnsi" w:hAnsiTheme="minorHAnsi" w:cstheme="minorHAnsi"/>
-          <w:color w:val="808080"/>
-        </w:rPr>
-        <w:t>+</w:t>
-      </w:r>
-      <w:r>
-        <w:rPr>
-          <w:rFonts w:asciiTheme="minorHAnsi" w:eastAsiaTheme="minorHAnsi" w:hAnsiTheme="minorHAnsi" w:cstheme="minorHAnsi"/>
-          <w:color w:val="000000"/>
-        </w:rPr>
-        <w:t xml:space="preserve"> TARIFA_SERVICIO </w:t>
-      </w:r>
-      <w:r>
-        <w:rPr>
-          <w:rFonts w:asciiTheme="minorHAnsi" w:eastAsiaTheme="minorHAnsi" w:hAnsiTheme="minorHAnsi" w:cstheme="minorHAnsi"/>
-          <w:color w:val="808080"/>
-        </w:rPr>
-        <w:t>-</w:t>
-      </w:r>
-      <w:r>
-        <w:rPr>
-          <w:rFonts w:asciiTheme="minorHAnsi" w:eastAsiaTheme="minorHAnsi" w:hAnsiTheme="minorHAnsi" w:cstheme="minorHAnsi"/>
-          <w:color w:val="000000"/>
-        </w:rPr>
-        <w:t xml:space="preserve"> TOTAL_CUPON</w:t>
+        <w:t xml:space="preserve">Realizando la migración, detectamos </w:t>
+      </w:r>
+      <w:r>
+        <w:rPr>
+          <w:rFonts w:asciiTheme="minorHAnsi" w:hAnsiTheme="minorHAnsi" w:cstheme="minorHAnsi"/>
+        </w:rPr>
+        <w:t>que para</w:t>
+      </w:r>
+      <w:r>
+        <w:rPr>
+          <w:rFonts w:asciiTheme="minorHAnsi" w:hAnsiTheme="minorHAnsi" w:cstheme="minorHAnsi"/>
+        </w:rPr>
+        <w:t xml:space="preserve"> los casos del medio de pago de tipo “Efectivo”, figuraba un numero de tarjeta junto con su Emisor.</w:t>
+      </w:r>
+      <w:r>
+        <w:rPr>
+          <w:rFonts w:asciiTheme="minorHAnsi" w:hAnsiTheme="minorHAnsi" w:cstheme="minorHAnsi"/>
+        </w:rPr>
+        <w:br/>
+        <w:t>Decidimos migrar estos datos de todos modos teniendo en cuenta que no se utilizaran, ya que este medio de pago no necesita estos datos. Pero respetamos la consigna de migrar todos los datos existentes.</w:t>
       </w:r>
     </w:p>
     <w:p>
@@ -1866,94 +2211,320 @@
       </w:rPr>
     </w:pPr>
     <w:r>
-      <w:pict w14:anchorId="66446D86">
-        <v:shapetype id="_x0000_t202" coordsize="21600,21600" o:spt="202" path="m,l,21600r21600,l21600,xe">
-          <v:stroke joinstyle="miter"/>
-          <v:path gradientshapeok="t" o:connecttype="rect"/>
-        </v:shapetype>
-        <v:shape id="_x0000_s1026" type="#_x0000_t202" style="position:absolute;margin-left:85.65pt;margin-top:52.85pt;width:107.25pt;height:14.5pt;z-index:-16024576;mso-position-horizontal-relative:page;mso-position-vertical-relative:page" filled="f" stroked="f">
-          <v:textbox style="mso-next-textbox:#_x0000_s1026" inset="0,0,0,0">
-            <w:txbxContent>
-              <w:p>
-                <w:pPr>
-                  <w:pStyle w:val="Textoindependiente"/>
-                  <w:spacing w:line="244" w:lineRule="exact"/>
-                  <w:ind w:left="20"/>
-                </w:pPr>
-                <w:r>
-                  <w:rPr>
-                    <w:color w:val="999999"/>
-                  </w:rPr>
-                  <w:t>GDD</w:t>
-                </w:r>
-                <w:r>
-                  <w:rPr>
-                    <w:color w:val="999999"/>
-                    <w:spacing w:val="-6"/>
-                  </w:rPr>
-                  <w:t xml:space="preserve"> </w:t>
-                </w:r>
-                <w:r>
-                  <w:rPr>
-                    <w:color w:val="999999"/>
-                  </w:rPr>
-                  <w:t>-</w:t>
-                </w:r>
-                <w:r>
-                  <w:rPr>
-                    <w:color w:val="999999"/>
-                    <w:spacing w:val="-6"/>
-                  </w:rPr>
-                  <w:t xml:space="preserve"> </w:t>
-                </w:r>
-                <w:r>
-                  <w:rPr>
-                    <w:color w:val="999999"/>
-                  </w:rPr>
-                  <w:t>FUSECHUDA</w:t>
-                </w:r>
-              </w:p>
-            </w:txbxContent>
-          </v:textbox>
-          <w10:wrap anchorx="page" anchory="page"/>
-        </v:shape>
-      </w:pict>
+      <w:rPr>
+        <w:noProof/>
+      </w:rPr>
+      <mc:AlternateContent>
+        <mc:Choice Requires="wps">
+          <w:drawing>
+            <wp:anchor distT="0" distB="0" distL="114300" distR="114300" simplePos="0" relativeHeight="487291904" behindDoc="1" locked="0" layoutInCell="1" allowOverlap="1" wp14:anchorId="66446D86" wp14:editId="0AE0BF30">
+              <wp:simplePos x="0" y="0"/>
+              <wp:positionH relativeFrom="page">
+                <wp:posOffset>849630</wp:posOffset>
+              </wp:positionH>
+              <wp:positionV relativeFrom="page">
+                <wp:posOffset>682625</wp:posOffset>
+              </wp:positionV>
+              <wp:extent cx="1362075" cy="184150"/>
+              <wp:effectExtent l="0" t="0" r="0" b="0"/>
+              <wp:wrapNone/>
+              <wp:docPr id="7" name="Text Box 2"/>
+              <wp:cNvGraphicFramePr>
+                <a:graphicFrameLocks xmlns:a="http://schemas.openxmlformats.org/drawingml/2006/main"/>
+              </wp:cNvGraphicFramePr>
+              <a:graphic xmlns:a="http://schemas.openxmlformats.org/drawingml/2006/main">
+                <a:graphicData uri="http://schemas.microsoft.com/office/word/2010/wordprocessingShape">
+                  <wps:wsp>
+                    <wps:cNvSpPr txBox="1">
+                      <a:spLocks noChangeArrowheads="1"/>
+                    </wps:cNvSpPr>
+                    <wps:spPr bwMode="auto">
+                      <a:xfrm>
+                        <a:off x="0" y="0"/>
+                        <a:ext cx="1362075" cy="184150"/>
+                      </a:xfrm>
+                      <a:prstGeom prst="rect">
+                        <a:avLst/>
+                      </a:prstGeom>
+                      <a:noFill/>
+                      <a:ln>
+                        <a:noFill/>
+                      </a:ln>
+                      <a:extLst>
+                        <a:ext uri="{909E8E84-426E-40DD-AFC4-6F175D3DCCD1}">
+                          <a14:hiddenFill xmlns:a14="http://schemas.microsoft.com/office/drawing/2010/main">
+                            <a:solidFill>
+                              <a:srgbClr val="FFFFFF"/>
+                            </a:solidFill>
+                          </a14:hiddenFill>
+                        </a:ext>
+                        <a:ext uri="{91240B29-F687-4F45-9708-019B960494DF}">
+                          <a14:hiddenLine xmlns:a14="http://schemas.microsoft.com/office/drawing/2010/main" w="9525">
+                            <a:solidFill>
+                              <a:srgbClr val="000000"/>
+                            </a:solidFill>
+                            <a:miter lim="800000"/>
+                            <a:headEnd/>
+                            <a:tailEnd/>
+                          </a14:hiddenLine>
+                        </a:ext>
+                      </a:extLst>
+                    </wps:spPr>
+                    <wps:txbx>
+                      <w:txbxContent>
+                        <w:p>
+                          <w:pPr>
+                            <w:pStyle w:val="Textoindependiente"/>
+                            <w:spacing w:line="244" w:lineRule="exact"/>
+                            <w:ind w:left="20"/>
+                          </w:pPr>
+                          <w:r>
+                            <w:rPr>
+                              <w:color w:val="999999"/>
+                            </w:rPr>
+                            <w:t>GDD</w:t>
+                          </w:r>
+                          <w:r>
+                            <w:rPr>
+                              <w:color w:val="999999"/>
+                              <w:spacing w:val="-6"/>
+                            </w:rPr>
+                            <w:t xml:space="preserve"> </w:t>
+                          </w:r>
+                          <w:r>
+                            <w:rPr>
+                              <w:color w:val="999999"/>
+                            </w:rPr>
+                            <w:t>-</w:t>
+                          </w:r>
+                          <w:r>
+                            <w:rPr>
+                              <w:color w:val="999999"/>
+                              <w:spacing w:val="-6"/>
+                            </w:rPr>
+                            <w:t xml:space="preserve"> </w:t>
+                          </w:r>
+                          <w:r>
+                            <w:rPr>
+                              <w:color w:val="999999"/>
+                            </w:rPr>
+                            <w:t>FUSECHUDA</w:t>
+                          </w:r>
+                        </w:p>
+                      </w:txbxContent>
+                    </wps:txbx>
+                    <wps:bodyPr rot="0" vert="horz" wrap="square" lIns="0" tIns="0" rIns="0" bIns="0" anchor="t" anchorCtr="0" upright="1">
+                      <a:noAutofit/>
+                    </wps:bodyPr>
+                  </wps:wsp>
+                </a:graphicData>
+              </a:graphic>
+              <wp14:sizeRelH relativeFrom="page">
+                <wp14:pctWidth>0</wp14:pctWidth>
+              </wp14:sizeRelH>
+              <wp14:sizeRelV relativeFrom="page">
+                <wp14:pctHeight>0</wp14:pctHeight>
+              </wp14:sizeRelV>
+            </wp:anchor>
+          </w:drawing>
+        </mc:Choice>
+        <mc:Fallback>
+          <w:pict>
+            <v:shapetype w14:anchorId="66446D86" id="_x0000_t202" coordsize="21600,21600" o:spt="202" path="m,l,21600r21600,l21600,xe">
+              <v:stroke joinstyle="miter"/>
+              <v:path gradientshapeok="t" o:connecttype="rect"/>
+            </v:shapetype>
+            <v:shape id="Text Box 2" o:spid="_x0000_s1026" type="#_x0000_t202" style="position:absolute;margin-left:66.9pt;margin-top:53.75pt;width:107.25pt;height:14.5pt;z-index:-16024576;visibility:visible;mso-wrap-style:square;mso-width-percent:0;mso-height-percent:0;mso-wrap-distance-left:9pt;mso-wrap-distance-top:0;mso-wrap-distance-right:9pt;mso-wrap-distance-bottom:0;mso-position-horizontal:absolute;mso-position-horizontal-relative:page;mso-position-vertical:absolute;mso-position-vertical-relative:page;mso-width-percent:0;mso-height-percent:0;mso-width-relative:page;mso-height-relative:page;v-text-anchor:top" o:gfxdata="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" filled="f" stroked="f">
+              <v:textbox inset="0,0,0,0">
+                <w:txbxContent>
+                  <w:p>
+                    <w:pPr>
+                      <w:pStyle w:val="Textoindependiente"/>
+                      <w:spacing w:line="244" w:lineRule="exact"/>
+                      <w:ind w:left="20"/>
+                    </w:pPr>
+                    <w:r>
+                      <w:rPr>
+                        <w:color w:val="999999"/>
+                      </w:rPr>
+                      <w:t>GDD</w:t>
+                    </w:r>
+                    <w:r>
+                      <w:rPr>
+                        <w:color w:val="999999"/>
+                        <w:spacing w:val="-6"/>
+                      </w:rPr>
+                      <w:t xml:space="preserve"> </w:t>
+                    </w:r>
+                    <w:r>
+                      <w:rPr>
+                        <w:color w:val="999999"/>
+                      </w:rPr>
+                      <w:t>-</w:t>
+                    </w:r>
+                    <w:r>
+                      <w:rPr>
+                        <w:color w:val="999999"/>
+                        <w:spacing w:val="-6"/>
+                      </w:rPr>
+                      <w:t xml:space="preserve"> </w:t>
+                    </w:r>
+                    <w:r>
+                      <w:rPr>
+                        <w:color w:val="999999"/>
+                      </w:rPr>
+                      <w:t>FUSECHUDA</w:t>
+                    </w:r>
+                  </w:p>
+                </w:txbxContent>
+              </v:textbox>
+              <w10:wrap anchorx="page" anchory="page"/>
+            </v:shape>
+          </w:pict>
+        </mc:Fallback>
+      </mc:AlternateContent>
     </w:r>
     <w:r>
-      <w:pict w14:anchorId="6A2A9D65">
-        <v:shape id="_x0000_s1025" type="#_x0000_t202" style="position:absolute;margin-left:514.7pt;margin-top:52.85pt;width:11.6pt;height:13pt;z-index:-16024064;mso-position-horizontal-relative:page;mso-position-vertical-relative:page" filled="f" stroked="f">
-          <v:textbox style="mso-next-textbox:#_x0000_s1025" inset="0,0,0,0">
-            <w:txbxContent>
-              <w:p>
-                <w:pPr>
-                  <w:pStyle w:val="Textoindependiente"/>
-                  <w:spacing w:line="244" w:lineRule="exact"/>
-                  <w:ind w:left="60"/>
-                </w:pPr>
-                <w:r>
-                  <w:fldChar w:fldCharType="begin"/>
-                </w:r>
-                <w:r>
-                  <w:rPr>
-                    <w:color w:val="999999"/>
-                  </w:rPr>
-                  <w:instrText xml:space="preserve"> PAGE </w:instrText>
-                </w:r>
-                <w:r>
-                  <w:fldChar w:fldCharType="separate"/>
-                </w:r>
-                <w:r>
-                  <w:t>1</w:t>
-                </w:r>
-                <w:r>
-                  <w:fldChar w:fldCharType="end"/>
-                </w:r>
-              </w:p>
-            </w:txbxContent>
-          </v:textbox>
-          <w10:wrap anchorx="page" anchory="page"/>
-        </v:shape>
-      </w:pict>
+      <w:rPr>
+        <w:noProof/>
+      </w:rPr>
+      <mc:AlternateContent>
+        <mc:Choice Requires="wps">
+          <w:drawing>
+            <wp:anchor distT="0" distB="0" distL="114300" distR="114300" simplePos="0" relativeHeight="487292416" behindDoc="1" locked="0" layoutInCell="1" allowOverlap="1" wp14:anchorId="6A2A9D65" wp14:editId="617F5602">
+              <wp:simplePos x="0" y="0"/>
+              <wp:positionH relativeFrom="page">
+                <wp:posOffset>6565265</wp:posOffset>
+              </wp:positionH>
+              <wp:positionV relativeFrom="page">
+                <wp:posOffset>692150</wp:posOffset>
+              </wp:positionV>
+              <wp:extent cx="147320" cy="165100"/>
+              <wp:effectExtent l="0" t="0" r="0" b="0"/>
+              <wp:wrapNone/>
+              <wp:docPr id="6" name="Text Box 1"/>
+              <wp:cNvGraphicFramePr>
+                <a:graphicFrameLocks xmlns:a="http://schemas.openxmlformats.org/drawingml/2006/main"/>
+              </wp:cNvGraphicFramePr>
+              <a:graphic xmlns:a="http://schemas.openxmlformats.org/drawingml/2006/main">
+                <a:graphicData uri="http://schemas.microsoft.com/office/word/2010/wordprocessingShape">
+                  <wps:wsp>
+                    <wps:cNvSpPr txBox="1">
+                      <a:spLocks noChangeArrowheads="1"/>
+                    </wps:cNvSpPr>
+                    <wps:spPr bwMode="auto">
+                      <a:xfrm>
+                        <a:off x="0" y="0"/>
+                        <a:ext cx="147320" cy="165100"/>
+                      </a:xfrm>
+                      <a:prstGeom prst="rect">
+                        <a:avLst/>
+                      </a:prstGeom>
+                      <a:noFill/>
+                      <a:ln>
+                        <a:noFill/>
+                      </a:ln>
+                      <a:extLst>
+                        <a:ext uri="{909E8E84-426E-40DD-AFC4-6F175D3DCCD1}">
+                          <a14:hiddenFill xmlns:a14="http://schemas.microsoft.com/office/drawing/2010/main">
+                            <a:solidFill>
+                              <a:srgbClr val="FFFFFF"/>
+                            </a:solidFill>
+                          </a14:hiddenFill>
+                        </a:ext>
+                        <a:ext uri="{91240B29-F687-4F45-9708-019B960494DF}">
+                          <a14:hiddenLine xmlns:a14="http://schemas.microsoft.com/office/drawing/2010/main" w="9525">
+                            <a:solidFill>
+                              <a:srgbClr val="000000"/>
+                            </a:solidFill>
+                            <a:miter lim="800000"/>
+                            <a:headEnd/>
+                            <a:tailEnd/>
+                          </a14:hiddenLine>
+                        </a:ext>
+                      </a:extLst>
+                    </wps:spPr>
+                    <wps:txbx>
+                      <w:txbxContent>
+                        <w:p>
+                          <w:pPr>
+                            <w:pStyle w:val="Textoindependiente"/>
+                            <w:spacing w:line="244" w:lineRule="exact"/>
+                            <w:ind w:left="60"/>
+                          </w:pPr>
+                          <w:r>
+                            <w:fldChar w:fldCharType="begin"/>
+                          </w:r>
+                          <w:r>
+                            <w:rPr>
+                              <w:color w:val="999999"/>
+                            </w:rPr>
+                            <w:instrText xml:space="preserve"> PAGE </w:instrText>
+                          </w:r>
+                          <w:r>
+                            <w:fldChar w:fldCharType="separate"/>
+                          </w:r>
+                          <w:r>
+                            <w:t>1</w:t>
+                          </w:r>
+                          <w:r>
+                            <w:fldChar w:fldCharType="end"/>
+                          </w:r>
+                        </w:p>
+                      </w:txbxContent>
+                    </wps:txbx>
+                    <wps:bodyPr rot="0" vert="horz" wrap="square" lIns="0" tIns="0" rIns="0" bIns="0" anchor="t" anchorCtr="0" upright="1">
+                      <a:noAutofit/>
+                    </wps:bodyPr>
+                  </wps:wsp>
+                </a:graphicData>
+              </a:graphic>
+              <wp14:sizeRelH relativeFrom="page">
+                <wp14:pctWidth>0</wp14:pctWidth>
+              </wp14:sizeRelH>
+              <wp14:sizeRelV relativeFrom="page">
+                <wp14:pctHeight>0</wp14:pctHeight>
+              </wp14:sizeRelV>
+            </wp:anchor>
+          </w:drawing>
+        </mc:Choice>
+        <mc:Fallback>
+          <w:pict>
+            <v:shape w14:anchorId="6A2A9D65" id="Text Box 1" o:spid="_x0000_s1027" type="#_x0000_t202" style="position:absolute;margin-left:516.95pt;margin-top:54.5pt;width:11.6pt;height:13pt;z-index:-16024064;visibility:visible;mso-wrap-style:square;mso-width-percent:0;mso-height-percent:0;mso-wrap-distance-left:9pt;mso-wrap-distance-top:0;mso-wrap-distance-right:9pt;mso-wrap-distance-bottom:0;mso-position-horizontal:absolute;mso-position-horizontal-relative:page;mso-position-vertical:absolute;mso-position-vertical-relative:page;mso-width-percent:0;mso-height-percent:0;mso-width-relative:page;mso-height-relative:page;v-text-anchor:top" o:gfxdata="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" filled="f" stroked="f">
+              <v:textbox inset="0,0,0,0">
+                <w:txbxContent>
+                  <w:p>
+                    <w:pPr>
+                      <w:pStyle w:val="Textoindependiente"/>
+                      <w:spacing w:line="244" w:lineRule="exact"/>
+                      <w:ind w:left="60"/>
+                    </w:pPr>
+                    <w:r>
+                      <w:fldChar w:fldCharType="begin"/>
+                    </w:r>
+                    <w:r>
+                      <w:rPr>
+                        <w:color w:val="999999"/>
+                      </w:rPr>
+                      <w:instrText xml:space="preserve"> PAGE </w:instrText>
+                    </w:r>
+                    <w:r>
+                      <w:fldChar w:fldCharType="separate"/>
+                    </w:r>
+                    <w:r>
+                      <w:t>1</w:t>
+                    </w:r>
+                    <w:r>
+                      <w:fldChar w:fldCharType="end"/>
+                    </w:r>
+                  </w:p>
+                </w:txbxContent>
+              </v:textbox>
+              <w10:wrap anchorx="page" anchory="page"/>
+            </v:shape>
+          </w:pict>
+        </mc:Fallback>
+      </mc:AlternateContent>
     </w:r>
   </w:p>
 </w:hdr>
@@ -1969,6 +2540,324 @@
         <w:sz w:val="2"/>
       </w:rPr>
     </w:pPr>
+    <w:r>
+      <w:rPr>
+        <w:noProof/>
+        <w:sz w:val="2"/>
+      </w:rPr>
+      <mc:AlternateContent>
+        <mc:Choice Requires="wps">
+          <w:drawing>
+            <wp:anchor distT="0" distB="0" distL="114300" distR="114300" simplePos="0" relativeHeight="487294464" behindDoc="1" locked="0" layoutInCell="1" allowOverlap="1" wp14:anchorId="6A2A9D65" wp14:editId="320AE80F">
+              <wp:simplePos x="0" y="0"/>
+              <wp:positionH relativeFrom="page">
+                <wp:posOffset>6570345</wp:posOffset>
+              </wp:positionH>
+              <wp:positionV relativeFrom="page">
+                <wp:posOffset>692150</wp:posOffset>
+              </wp:positionV>
+              <wp:extent cx="147320" cy="165100"/>
+              <wp:effectExtent l="0" t="0" r="0" b="0"/>
+              <wp:wrapNone/>
+              <wp:docPr id="5" name="Cuadro de texto 5"/>
+              <wp:cNvGraphicFramePr>
+                <a:graphicFrameLocks xmlns:a="http://schemas.openxmlformats.org/drawingml/2006/main"/>
+              </wp:cNvGraphicFramePr>
+              <a:graphic xmlns:a="http://schemas.openxmlformats.org/drawingml/2006/main">
+                <a:graphicData uri="http://schemas.microsoft.com/office/word/2010/wordprocessingShape">
+                  <wps:wsp>
+                    <wps:cNvSpPr txBox="1">
+                      <a:spLocks noChangeArrowheads="1"/>
+                    </wps:cNvSpPr>
+                    <wps:spPr bwMode="auto">
+                      <a:xfrm>
+                        <a:off x="0" y="0"/>
+                        <a:ext cx="147320" cy="165100"/>
+                      </a:xfrm>
+                      <a:prstGeom prst="rect">
+                        <a:avLst/>
+                      </a:prstGeom>
+                      <a:noFill/>
+                      <a:ln>
+                        <a:noFill/>
+                      </a:ln>
+                      <a:extLst>
+                        <a:ext uri="{909E8E84-426E-40DD-AFC4-6F175D3DCCD1}">
+                          <a14:hiddenFill xmlns:a14="http://schemas.microsoft.com/office/drawing/2010/main">
+                            <a:solidFill>
+                              <a:srgbClr val="FFFFFF"/>
+                            </a:solidFill>
+                          </a14:hiddenFill>
+                        </a:ext>
+                        <a:ext uri="{91240B29-F687-4F45-9708-019B960494DF}">
+                          <a14:hiddenLine xmlns:a14="http://schemas.microsoft.com/office/drawing/2010/main" w="9525">
+                            <a:solidFill>
+                              <a:srgbClr val="000000"/>
+                            </a:solidFill>
+                            <a:miter lim="800000"/>
+                            <a:headEnd/>
+                            <a:tailEnd/>
+                          </a14:hiddenLine>
+                        </a:ext>
+                      </a:extLst>
+                    </wps:spPr>
+                    <wps:txbx>
+                      <w:txbxContent>
+                        <w:p>
+                          <w:pPr>
+                            <w:pStyle w:val="Textoindependiente"/>
+                            <w:spacing w:line="244" w:lineRule="exact"/>
+                            <w:ind w:left="60"/>
+                          </w:pPr>
+                          <w:r>
+                            <w:fldChar w:fldCharType="begin"/>
+                          </w:r>
+                          <w:r>
+                            <w:rPr>
+                              <w:color w:val="999999"/>
+                            </w:rPr>
+                            <w:instrText xml:space="preserve"> PAGE </w:instrText>
+                          </w:r>
+                          <w:r>
+                            <w:fldChar w:fldCharType="separate"/>
+                          </w:r>
+                          <w:r>
+                            <w:t>1</w:t>
+                          </w:r>
+                          <w:r>
+                            <w:fldChar w:fldCharType="end"/>
+                          </w:r>
+                        </w:p>
+                      </w:txbxContent>
+                    </wps:txbx>
+                    <wps:bodyPr rot="0" vert="horz" wrap="square" lIns="0" tIns="0" rIns="0" bIns="0" anchor="t" anchorCtr="0" upright="1">
+                      <a:noAutofit/>
+                    </wps:bodyPr>
+                  </wps:wsp>
+                </a:graphicData>
+              </a:graphic>
+              <wp14:sizeRelH relativeFrom="page">
+                <wp14:pctWidth>0</wp14:pctWidth>
+              </wp14:sizeRelH>
+              <wp14:sizeRelV relativeFrom="page">
+                <wp14:pctHeight>0</wp14:pctHeight>
+              </wp14:sizeRelV>
+            </wp:anchor>
+          </w:drawing>
+        </mc:Choice>
+        <mc:Fallback>
+          <w:pict>
+            <v:shapetype w14:anchorId="6A2A9D65" id="_x0000_t202" coordsize="21600,21600" o:spt="202" path="m,l,21600r21600,l21600,xe">
+              <v:stroke joinstyle="miter"/>
+              <v:path gradientshapeok="t" o:connecttype="rect"/>
+            </v:shapetype>
+            <v:shape id="Cuadro de texto 5" o:spid="_x0000_s1028" type="#_x0000_t202" style="position:absolute;margin-left:517.35pt;margin-top:54.5pt;width:11.6pt;height:13pt;z-index:-16022016;visibility:visible;mso-wrap-style:square;mso-width-percent:0;mso-height-percent:0;mso-wrap-distance-left:9pt;mso-wrap-distance-top:0;mso-wrap-distance-right:9pt;mso-wrap-distance-bottom:0;mso-position-horizontal:absolute;mso-position-horizontal-relative:page;mso-position-vertical:absolute;mso-position-vertical-relative:page;mso-width-percent:0;mso-height-percent:0;mso-width-relative:page;mso-height-relative:page;v-text-anchor:top" o:gfxdata="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" filled="f" stroked="f">
+              <v:textbox inset="0,0,0,0">
+                <w:txbxContent>
+                  <w:p>
+                    <w:pPr>
+                      <w:pStyle w:val="Textoindependiente"/>
+                      <w:spacing w:line="244" w:lineRule="exact"/>
+                      <w:ind w:left="60"/>
+                    </w:pPr>
+                    <w:r>
+                      <w:fldChar w:fldCharType="begin"/>
+                    </w:r>
+                    <w:r>
+                      <w:rPr>
+                        <w:color w:val="999999"/>
+                      </w:rPr>
+                      <w:instrText xml:space="preserve"> PAGE </w:instrText>
+                    </w:r>
+                    <w:r>
+                      <w:fldChar w:fldCharType="separate"/>
+                    </w:r>
+                    <w:r>
+                      <w:t>1</w:t>
+                    </w:r>
+                    <w:r>
+                      <w:fldChar w:fldCharType="end"/>
+                    </w:r>
+                  </w:p>
+                </w:txbxContent>
+              </v:textbox>
+              <w10:wrap anchorx="page" anchory="page"/>
+            </v:shape>
+          </w:pict>
+        </mc:Fallback>
+      </mc:AlternateContent>
+    </w:r>
+    <w:r>
+      <w:rPr>
+        <w:noProof/>
+        <w:sz w:val="2"/>
+      </w:rPr>
+      <mc:AlternateContent>
+        <mc:Choice Requires="wps">
+          <w:drawing>
+            <wp:anchor distT="0" distB="0" distL="114300" distR="114300" simplePos="0" relativeHeight="487293440" behindDoc="1" locked="0" layoutInCell="1" allowOverlap="1" wp14:anchorId="66446D86" wp14:editId="5AAFDED2">
+              <wp:simplePos x="0" y="0"/>
+              <wp:positionH relativeFrom="page">
+                <wp:posOffset>849630</wp:posOffset>
+              </wp:positionH>
+              <wp:positionV relativeFrom="page">
+                <wp:posOffset>680720</wp:posOffset>
+              </wp:positionV>
+              <wp:extent cx="1362075" cy="184150"/>
+              <wp:effectExtent l="0" t="0" r="0" b="0"/>
+              <wp:wrapNone/>
+              <wp:docPr id="2" name="Cuadro de texto 2"/>
+              <wp:cNvGraphicFramePr>
+                <a:graphicFrameLocks xmlns:a="http://schemas.openxmlformats.org/drawingml/2006/main"/>
+              </wp:cNvGraphicFramePr>
+              <a:graphic xmlns:a="http://schemas.openxmlformats.org/drawingml/2006/main">
+                <a:graphicData uri="http://schemas.microsoft.com/office/word/2010/wordprocessingShape">
+                  <wps:wsp>
+                    <wps:cNvSpPr txBox="1">
+                      <a:spLocks noChangeArrowheads="1"/>
+                    </wps:cNvSpPr>
+                    <wps:spPr bwMode="auto">
+                      <a:xfrm>
+                        <a:off x="0" y="0"/>
+                        <a:ext cx="1362075" cy="184150"/>
+                      </a:xfrm>
+                      <a:prstGeom prst="rect">
+                        <a:avLst/>
+                      </a:prstGeom>
+                      <a:noFill/>
+                      <a:ln>
+                        <a:noFill/>
+                      </a:ln>
+                      <a:extLst>
+                        <a:ext uri="{909E8E84-426E-40DD-AFC4-6F175D3DCCD1}">
+                          <a14:hiddenFill xmlns:a14="http://schemas.microsoft.com/office/drawing/2010/main">
+                            <a:solidFill>
+                              <a:srgbClr val="FFFFFF"/>
+                            </a:solidFill>
+                          </a14:hiddenFill>
+                        </a:ext>
+                        <a:ext uri="{91240B29-F687-4F45-9708-019B960494DF}">
+                          <a14:hiddenLine xmlns:a14="http://schemas.microsoft.com/office/drawing/2010/main" w="9525">
+                            <a:solidFill>
+                              <a:srgbClr val="000000"/>
+                            </a:solidFill>
+                            <a:miter lim="800000"/>
+                            <a:headEnd/>
+                            <a:tailEnd/>
+                          </a14:hiddenLine>
+                        </a:ext>
+                      </a:extLst>
+                    </wps:spPr>
+                    <wps:txbx>
+                      <w:txbxContent>
+                        <w:p>
+                          <w:pPr>
+                            <w:pStyle w:val="Textoindependiente"/>
+                            <w:spacing w:line="244" w:lineRule="exact"/>
+                            <w:ind w:left="20"/>
+                          </w:pPr>
+                          <w:r>
+                            <w:rPr>
+                              <w:color w:val="999999"/>
+                            </w:rPr>
+                            <w:t>GDD</w:t>
+                          </w:r>
+                          <w:r>
+                            <w:rPr>
+                              <w:color w:val="999999"/>
+                              <w:spacing w:val="-6"/>
+                            </w:rPr>
+                            <w:t xml:space="preserve"> </w:t>
+                          </w:r>
+                          <w:r>
+                            <w:rPr>
+                              <w:color w:val="999999"/>
+                            </w:rPr>
+                            <w:t>-</w:t>
+                          </w:r>
+                          <w:r>
+                            <w:rPr>
+                              <w:color w:val="999999"/>
+                              <w:spacing w:val="-6"/>
+                            </w:rPr>
+                            <w:t xml:space="preserve"> </w:t>
+                          </w:r>
+                          <w:r>
+                            <w:rPr>
+                              <w:color w:val="999999"/>
+                            </w:rPr>
+                            <w:t>FUSECHUDA</w:t>
+                          </w:r>
+                        </w:p>
+                      </w:txbxContent>
+                    </wps:txbx>
+                    <wps:bodyPr rot="0" vert="horz" wrap="square" lIns="0" tIns="0" rIns="0" bIns="0" anchor="t" anchorCtr="0" upright="1">
+                      <a:noAutofit/>
+                    </wps:bodyPr>
+                  </wps:wsp>
+                </a:graphicData>
+              </a:graphic>
+              <wp14:sizeRelH relativeFrom="page">
+                <wp14:pctWidth>0</wp14:pctWidth>
+              </wp14:sizeRelH>
+              <wp14:sizeRelV relativeFrom="page">
+                <wp14:pctHeight>0</wp14:pctHeight>
+              </wp14:sizeRelV>
+            </wp:anchor>
+          </w:drawing>
+        </mc:Choice>
+        <mc:Fallback>
+          <w:pict>
+            <v:shape w14:anchorId="66446D86" id="Cuadro de texto 2" o:spid="_x0000_s1029" type="#_x0000_t202" style="position:absolute;margin-left:66.9pt;margin-top:53.6pt;width:107.25pt;height:14.5pt;z-index:-16023040;visibility:visible;mso-wrap-style:square;mso-width-percent:0;mso-height-percent:0;mso-wrap-distance-left:9pt;mso-wrap-distance-top:0;mso-wrap-distance-right:9pt;mso-wrap-distance-bottom:0;mso-position-horizontal:absolute;mso-position-horizontal-relative:page;mso-position-vertical:absolute;mso-position-vertical-relative:page;mso-width-percent:0;mso-height-percent:0;mso-width-relative:page;mso-height-relative:page;v-text-anchor:top" o:gfxdata="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" filled="f" stroked="f">
+              <v:textbox inset="0,0,0,0">
+                <w:txbxContent>
+                  <w:p>
+                    <w:pPr>
+                      <w:pStyle w:val="Textoindependiente"/>
+                      <w:spacing w:line="244" w:lineRule="exact"/>
+                      <w:ind w:left="20"/>
+                    </w:pPr>
+                    <w:r>
+                      <w:rPr>
+                        <w:color w:val="999999"/>
+                      </w:rPr>
+                      <w:t>GDD</w:t>
+                    </w:r>
+                    <w:r>
+                      <w:rPr>
+                        <w:color w:val="999999"/>
+                        <w:spacing w:val="-6"/>
+                      </w:rPr>
+                      <w:t xml:space="preserve"> </w:t>
+                    </w:r>
+                    <w:r>
+                      <w:rPr>
+                        <w:color w:val="999999"/>
+                      </w:rPr>
+                      <w:t>-</w:t>
+                    </w:r>
+                    <w:r>
+                      <w:rPr>
+                        <w:color w:val="999999"/>
+                        <w:spacing w:val="-6"/>
+                      </w:rPr>
+                      <w:t xml:space="preserve"> </w:t>
+                    </w:r>
+                    <w:r>
+                      <w:rPr>
+                        <w:color w:val="999999"/>
+                      </w:rPr>
+                      <w:t>FUSECHUDA</w:t>
+                    </w:r>
+                  </w:p>
+                </w:txbxContent>
+              </v:textbox>
+              <w10:wrap anchorx="page" anchory="page"/>
+            </v:shape>
+          </w:pict>
+        </mc:Fallback>
+      </mc:AlternateContent>
+    </w:r>
   </w:p>
 </w:hdr>
 </file>

</xml_diff>